<commit_message>
Final Model and Test Data Scoring
</commit_message>
<xml_diff>
--- a/doc/Assignment2-Analysis.docx
+++ b/doc/Assignment2-Analysis.docx
@@ -395,6 +395,7 @@
         </w:rPr>
         <w:t>Human Activity Recognition Using Smartphones Dataset</w:t>
       </w:r>
+      <w:proofErr w:type="gramStart"/>
       <w:r>
         <w:rPr>
           <w:rFonts w:asciiTheme="majorHAnsi" w:hAnsiTheme="majorHAnsi"/>
@@ -407,7 +408,15 @@
           <w:rFonts w:asciiTheme="majorHAnsi" w:hAnsiTheme="majorHAnsi"/>
           <w:szCs w:val="22"/>
         </w:rPr>
-        <w:t>[1]</w:t>
+        <w:t>[</w:t>
+      </w:r>
+      <w:proofErr w:type="gramEnd"/>
+      <w:r>
+        <w:rPr>
+          <w:rFonts w:asciiTheme="majorHAnsi" w:hAnsiTheme="majorHAnsi"/>
+          <w:szCs w:val="22"/>
+        </w:rPr>
+        <w:t>1]</w:t>
       </w:r>
     </w:p>
     <w:p>
@@ -798,14 +807,30 @@
           <w:rFonts w:asciiTheme="majorHAnsi" w:hAnsiTheme="majorHAnsi"/>
           <w:szCs w:val="22"/>
         </w:rPr>
-        <w:t>are Used Together in a Smartphone</w:t>
-      </w:r>
-      <w:r>
-        <w:rPr>
-          <w:rFonts w:asciiTheme="majorHAnsi" w:hAnsiTheme="majorHAnsi"/>
-          <w:szCs w:val="22"/>
-        </w:rPr>
-        <w:t>[3]</w:t>
+        <w:t xml:space="preserve">are Used Together in a </w:t>
+      </w:r>
+      <w:proofErr w:type="gramStart"/>
+      <w:r>
+        <w:rPr>
+          <w:rFonts w:asciiTheme="majorHAnsi" w:hAnsiTheme="majorHAnsi"/>
+          <w:szCs w:val="22"/>
+        </w:rPr>
+        <w:t>Smartphone</w:t>
+      </w:r>
+      <w:r>
+        <w:rPr>
+          <w:rFonts w:asciiTheme="majorHAnsi" w:hAnsiTheme="majorHAnsi"/>
+          <w:szCs w:val="22"/>
+        </w:rPr>
+        <w:t>[</w:t>
+      </w:r>
+      <w:proofErr w:type="gramEnd"/>
+      <w:r>
+        <w:rPr>
+          <w:rFonts w:asciiTheme="majorHAnsi" w:hAnsiTheme="majorHAnsi"/>
+          <w:szCs w:val="22"/>
+        </w:rPr>
+        <w:t>3]</w:t>
       </w:r>
     </w:p>
     <w:p>
@@ -1092,12 +1117,21 @@
         </w:rPr>
         <w:t xml:space="preserve"> According to </w:t>
       </w:r>
-      <w:r>
-        <w:rPr>
-          <w:rFonts w:asciiTheme="majorHAnsi" w:hAnsiTheme="majorHAnsi"/>
-          <w:szCs w:val="22"/>
-        </w:rPr>
-        <w:t>Togaware Pty</w:t>
+      <w:proofErr w:type="spellStart"/>
+      <w:r>
+        <w:rPr>
+          <w:rFonts w:asciiTheme="majorHAnsi" w:hAnsiTheme="majorHAnsi"/>
+          <w:szCs w:val="22"/>
+        </w:rPr>
+        <w:t>Togaware</w:t>
+      </w:r>
+      <w:proofErr w:type="spellEnd"/>
+      <w:r>
+        <w:rPr>
+          <w:rFonts w:asciiTheme="majorHAnsi" w:hAnsiTheme="majorHAnsi"/>
+          <w:szCs w:val="22"/>
+        </w:rPr>
+        <w:t xml:space="preserve"> Pty</w:t>
       </w:r>
       <w:r>
         <w:rPr>
@@ -1125,7 +1159,63 @@
           <w:rFonts w:asciiTheme="majorHAnsi" w:hAnsiTheme="majorHAnsi"/>
           <w:szCs w:val="22"/>
         </w:rPr>
-        <w:t xml:space="preserve"> is an ensemble of un-pruned</w:t>
+        <w:t xml:space="preserve"> is an ensemble of un-pruned decision trees</w:t>
+      </w:r>
+      <w:r>
+        <w:rPr>
+          <w:rFonts w:asciiTheme="majorHAnsi" w:hAnsiTheme="majorHAnsi"/>
+          <w:szCs w:val="22"/>
+        </w:rPr>
+        <w:t xml:space="preserve"> which</w:t>
+      </w:r>
+      <w:r>
+        <w:rPr>
+          <w:rFonts w:asciiTheme="majorHAnsi" w:hAnsiTheme="majorHAnsi"/>
+          <w:szCs w:val="22"/>
+        </w:rPr>
+        <w:t xml:space="preserve"> are often used when </w:t>
+      </w:r>
+      <w:r>
+        <w:rPr>
+          <w:rFonts w:asciiTheme="majorHAnsi" w:hAnsiTheme="majorHAnsi"/>
+          <w:szCs w:val="22"/>
+        </w:rPr>
+        <w:t xml:space="preserve">there </w:t>
+      </w:r>
+      <w:r>
+        <w:rPr>
+          <w:rFonts w:asciiTheme="majorHAnsi" w:hAnsiTheme="majorHAnsi"/>
+          <w:szCs w:val="22"/>
+        </w:rPr>
+        <w:t>are</w:t>
+      </w:r>
+      <w:r>
+        <w:rPr>
+          <w:rFonts w:asciiTheme="majorHAnsi" w:hAnsiTheme="majorHAnsi"/>
+          <w:szCs w:val="22"/>
+        </w:rPr>
+        <w:t xml:space="preserve"> a</w:t>
+      </w:r>
+      <w:r>
+        <w:rPr>
+          <w:rFonts w:asciiTheme="majorHAnsi" w:hAnsiTheme="majorHAnsi"/>
+          <w:szCs w:val="22"/>
+        </w:rPr>
+        <w:t xml:space="preserve"> very large number of input variables (hundreds or </w:t>
+      </w:r>
+      <w:r>
+        <w:rPr>
+          <w:rFonts w:asciiTheme="majorHAnsi" w:hAnsiTheme="majorHAnsi"/>
+          <w:szCs w:val="22"/>
+        </w:rPr>
+        <w:t>more</w:t>
+      </w:r>
+      <w:r>
+        <w:rPr>
+          <w:rFonts w:asciiTheme="majorHAnsi" w:hAnsiTheme="majorHAnsi"/>
+          <w:szCs w:val="22"/>
+        </w:rPr>
+        <w:t>). The algorithm is efficient with respect to a large number of variables since it repeatedly subsets the</w:t>
       </w:r>
       <w:r>
         <w:rPr>
@@ -1139,63 +1229,7 @@
           <w:rFonts w:asciiTheme="majorHAnsi" w:hAnsiTheme="majorHAnsi"/>
           <w:szCs w:val="22"/>
         </w:rPr>
-        <w:t>decision trees</w:t>
-      </w:r>
-      <w:r>
-        <w:rPr>
-          <w:rFonts w:asciiTheme="majorHAnsi" w:hAnsiTheme="majorHAnsi"/>
-          <w:szCs w:val="22"/>
-        </w:rPr>
-        <w:t xml:space="preserve"> which</w:t>
-      </w:r>
-      <w:r>
-        <w:rPr>
-          <w:rFonts w:asciiTheme="majorHAnsi" w:hAnsiTheme="majorHAnsi"/>
-          <w:szCs w:val="22"/>
-        </w:rPr>
-        <w:t xml:space="preserve"> are often used when </w:t>
-      </w:r>
-      <w:r>
-        <w:rPr>
-          <w:rFonts w:asciiTheme="majorHAnsi" w:hAnsiTheme="majorHAnsi"/>
-          <w:szCs w:val="22"/>
-        </w:rPr>
-        <w:t xml:space="preserve">there </w:t>
-      </w:r>
-      <w:r>
-        <w:rPr>
-          <w:rFonts w:asciiTheme="majorHAnsi" w:hAnsiTheme="majorHAnsi"/>
-          <w:szCs w:val="22"/>
-        </w:rPr>
-        <w:t>are</w:t>
-      </w:r>
-      <w:r>
-        <w:rPr>
-          <w:rFonts w:asciiTheme="majorHAnsi" w:hAnsiTheme="majorHAnsi"/>
-          <w:szCs w:val="22"/>
-        </w:rPr>
-        <w:t xml:space="preserve"> a</w:t>
-      </w:r>
-      <w:r>
-        <w:rPr>
-          <w:rFonts w:asciiTheme="majorHAnsi" w:hAnsiTheme="majorHAnsi"/>
-          <w:szCs w:val="22"/>
-        </w:rPr>
-        <w:t xml:space="preserve"> very large number of input variables (hundreds or </w:t>
-      </w:r>
-      <w:r>
-        <w:rPr>
-          <w:rFonts w:asciiTheme="majorHAnsi" w:hAnsiTheme="majorHAnsi"/>
-          <w:szCs w:val="22"/>
-        </w:rPr>
-        <w:t>more</w:t>
-      </w:r>
-      <w:r>
-        <w:rPr>
-          <w:rFonts w:asciiTheme="majorHAnsi" w:hAnsiTheme="majorHAnsi"/>
-          <w:szCs w:val="22"/>
-        </w:rPr>
-        <w:t>). The algorithm is efficient with respect</w:t>
+        <w:t>variables available.</w:t>
       </w:r>
       <w:r>
         <w:rPr>
@@ -1209,7 +1243,40 @@
           <w:rFonts w:asciiTheme="majorHAnsi" w:hAnsiTheme="majorHAnsi"/>
           <w:szCs w:val="22"/>
         </w:rPr>
-        <w:t>to a large number of variables since it repeatedly subsets the</w:t>
+        <w:t xml:space="preserve">[4] </w:t>
+      </w:r>
+    </w:p>
+    <w:p>
+      <w:pPr>
+        <w:pStyle w:val="Normal1"/>
+        <w:rPr>
+          <w:rFonts w:asciiTheme="majorHAnsi" w:hAnsiTheme="majorHAnsi"/>
+          <w:szCs w:val="22"/>
+        </w:rPr>
+      </w:pPr>
+    </w:p>
+    <w:p>
+      <w:pPr>
+        <w:pStyle w:val="Normal1"/>
+        <w:rPr>
+          <w:rFonts w:asciiTheme="majorHAnsi" w:hAnsiTheme="majorHAnsi"/>
+          <w:szCs w:val="22"/>
+        </w:rPr>
+      </w:pPr>
+      <w:r>
+        <w:rPr>
+          <w:rFonts w:asciiTheme="majorHAnsi" w:hAnsiTheme="majorHAnsi"/>
+          <w:szCs w:val="22"/>
+        </w:rPr>
+        <w:t xml:space="preserve">Future, </w:t>
+      </w:r>
+      <w:r>
+        <w:rPr>
+          <w:rFonts w:asciiTheme="majorHAnsi" w:hAnsiTheme="majorHAnsi"/>
+          <w:i/>
+          <w:szCs w:val="22"/>
+        </w:rPr>
+        <w:t>The Elements of Statistical Learning</w:t>
       </w:r>
       <w:r>
         <w:rPr>
@@ -1223,11 +1290,47 @@
           <w:rFonts w:asciiTheme="majorHAnsi" w:hAnsiTheme="majorHAnsi"/>
           <w:szCs w:val="22"/>
         </w:rPr>
-        <w:t>variables available.</w:t>
-      </w:r>
-      <w:r>
-        <w:rPr>
-          <w:rFonts w:asciiTheme="majorHAnsi" w:hAnsiTheme="majorHAnsi"/>
+        <w:t xml:space="preserve">states: </w:t>
+      </w:r>
+    </w:p>
+    <w:p>
+      <w:pPr>
+        <w:pStyle w:val="Normal1"/>
+        <w:ind w:left="720" w:right="720"/>
+        <w:rPr>
+          <w:rFonts w:asciiTheme="majorHAnsi" w:hAnsiTheme="majorHAnsi"/>
+          <w:sz w:val="20"/>
+          <w:szCs w:val="22"/>
+        </w:rPr>
+      </w:pPr>
+      <w:r>
+        <w:rPr>
+          <w:rFonts w:asciiTheme="majorHAnsi" w:hAnsiTheme="majorHAnsi"/>
+          <w:sz w:val="20"/>
+          <w:szCs w:val="22"/>
+        </w:rPr>
+        <w:t xml:space="preserve">The idea in </w:t>
+      </w:r>
+      <w:r>
+        <w:rPr>
+          <w:rFonts w:asciiTheme="majorHAnsi" w:hAnsiTheme="majorHAnsi"/>
+          <w:sz w:val="20"/>
+          <w:szCs w:val="22"/>
+        </w:rPr>
+        <w:t>Random Forest</w:t>
+      </w:r>
+      <w:r>
+        <w:rPr>
+          <w:rFonts w:asciiTheme="majorHAnsi" w:hAnsiTheme="majorHAnsi"/>
+          <w:sz w:val="20"/>
+          <w:szCs w:val="22"/>
+        </w:rPr>
+        <w:t>™</w:t>
+      </w:r>
+      <w:r>
+        <w:rPr>
+          <w:rFonts w:asciiTheme="majorHAnsi" w:hAnsiTheme="majorHAnsi"/>
+          <w:sz w:val="20"/>
           <w:szCs w:val="22"/>
         </w:rPr>
         <w:t xml:space="preserve"> </w:t>
@@ -1235,46 +1338,62 @@
       <w:r>
         <w:rPr>
           <w:rFonts w:asciiTheme="majorHAnsi" w:hAnsiTheme="majorHAnsi"/>
-          <w:szCs w:val="22"/>
-        </w:rPr>
-        <w:t xml:space="preserve">[4]  </w:t>
-      </w:r>
-    </w:p>
-    <w:p>
-      <w:pPr>
-        <w:pStyle w:val="Normal1"/>
-        <w:rPr>
-          <w:rFonts w:asciiTheme="majorHAnsi" w:hAnsiTheme="majorHAnsi"/>
-          <w:szCs w:val="22"/>
-        </w:rPr>
-      </w:pPr>
-    </w:p>
-    <w:p>
-      <w:pPr>
-        <w:pStyle w:val="Normal1"/>
-        <w:rPr>
-          <w:rFonts w:asciiTheme="majorHAnsi" w:hAnsiTheme="majorHAnsi"/>
-          <w:szCs w:val="22"/>
-        </w:rPr>
-      </w:pPr>
-      <w:r>
-        <w:rPr>
-          <w:rFonts w:asciiTheme="majorHAnsi" w:hAnsiTheme="majorHAnsi"/>
-          <w:szCs w:val="22"/>
-        </w:rPr>
-        <w:t xml:space="preserve">Future, </w:t>
-      </w:r>
-      <w:r>
-        <w:rPr>
-          <w:rFonts w:asciiTheme="majorHAnsi" w:hAnsiTheme="majorHAnsi"/>
-          <w:i/>
-          <w:szCs w:val="22"/>
-        </w:rPr>
-        <w:t>The Elements of Statistical Learning</w:t>
-      </w:r>
-      <w:r>
-        <w:rPr>
-          <w:rFonts w:asciiTheme="majorHAnsi" w:hAnsiTheme="majorHAnsi"/>
+          <w:sz w:val="20"/>
+          <w:szCs w:val="22"/>
+        </w:rPr>
+        <w:t>(Algorithm 15.1) is to improve the variance reduction of bagging by reducing the correlation between the trees, without increasing the variance too much. This is achieved in the tree-growing process through random selection of the input variables. Specifically, when growing a tree on a bootstrapped dataset:</w:t>
+      </w:r>
+      <w:r>
+        <w:rPr>
+          <w:rFonts w:asciiTheme="majorHAnsi" w:hAnsiTheme="majorHAnsi"/>
+          <w:sz w:val="20"/>
+          <w:szCs w:val="22"/>
+        </w:rPr>
+        <w:t xml:space="preserve">  </w:t>
+      </w:r>
+      <w:r>
+        <w:rPr>
+          <w:rFonts w:asciiTheme="majorHAnsi" w:hAnsiTheme="majorHAnsi"/>
+          <w:sz w:val="20"/>
+          <w:szCs w:val="22"/>
+        </w:rPr>
+        <w:t xml:space="preserve">Before </w:t>
+      </w:r>
+      <w:r>
+        <w:rPr>
+          <w:rFonts w:asciiTheme="majorHAnsi" w:hAnsiTheme="majorHAnsi"/>
+          <w:szCs w:val="22"/>
+        </w:rPr>
+        <w:t>ea</w:t>
+      </w:r>
+      <w:r>
+        <w:rPr>
+          <w:rFonts w:asciiTheme="majorHAnsi" w:hAnsiTheme="majorHAnsi"/>
+          <w:sz w:val="20"/>
+          <w:szCs w:val="22"/>
+        </w:rPr>
+        <w:t xml:space="preserve">ch split, select m </w:t>
+      </w:r>
+      <w:r>
+        <w:rPr>
+          <w:rFonts w:asciiTheme="majorHAnsi" w:hAnsiTheme="majorHAnsi"/>
+          <w:sz w:val="20"/>
+          <w:szCs w:val="22"/>
+        </w:rPr>
+        <w:t>≤</w:t>
+      </w:r>
+      <w:r>
+        <w:rPr>
+          <w:rFonts w:asciiTheme="majorHAnsi" w:hAnsiTheme="majorHAnsi"/>
+          <w:sz w:val="20"/>
+          <w:szCs w:val="22"/>
+        </w:rPr>
+        <w:t xml:space="preserve"> p of the input variables at random</w:t>
+      </w:r>
+      <w:r>
+        <w:rPr>
+          <w:rFonts w:asciiTheme="majorHAnsi" w:hAnsiTheme="majorHAnsi"/>
+          <w:sz w:val="20"/>
           <w:szCs w:val="22"/>
         </w:rPr>
         <w:t xml:space="preserve"> </w:t>
@@ -1282,28 +1401,19 @@
       <w:r>
         <w:rPr>
           <w:rFonts w:asciiTheme="majorHAnsi" w:hAnsiTheme="majorHAnsi"/>
-          <w:szCs w:val="22"/>
-        </w:rPr>
-        <w:t xml:space="preserve">states: </w:t>
-      </w:r>
-    </w:p>
-    <w:p>
-      <w:pPr>
-        <w:pStyle w:val="Normal1"/>
-        <w:ind w:left="720" w:right="720"/>
-        <w:rPr>
-          <w:rFonts w:asciiTheme="majorHAnsi" w:hAnsiTheme="majorHAnsi"/>
           <w:sz w:val="20"/>
           <w:szCs w:val="22"/>
         </w:rPr>
-      </w:pPr>
+        <w:t>as candidates for splitting</w:t>
+      </w:r>
+      <w:proofErr w:type="gramStart"/>
       <w:r>
         <w:rPr>
           <w:rFonts w:asciiTheme="majorHAnsi" w:hAnsiTheme="majorHAnsi"/>
           <w:sz w:val="20"/>
           <w:szCs w:val="22"/>
         </w:rPr>
-        <w:t xml:space="preserve">The idea in </w:t>
+        <w:t>.</w:t>
       </w:r>
       <w:r>
         <w:rPr>
@@ -1311,183 +1421,33 @@
           <w:sz w:val="20"/>
           <w:szCs w:val="22"/>
         </w:rPr>
-        <w:t>Random Forest</w:t>
-      </w:r>
+        <w:t>[</w:t>
+      </w:r>
+      <w:proofErr w:type="gramEnd"/>
       <w:r>
         <w:rPr>
           <w:rFonts w:asciiTheme="majorHAnsi" w:hAnsiTheme="majorHAnsi"/>
           <w:sz w:val="20"/>
           <w:szCs w:val="22"/>
         </w:rPr>
-        <w:t>™</w:t>
-      </w:r>
-      <w:r>
+        <w:t>5]</w:t>
+      </w:r>
+    </w:p>
+    <w:p>
+      <w:pPr>
+        <w:pStyle w:val="Normal1"/>
         <w:rPr>
           <w:rFonts w:asciiTheme="majorHAnsi" w:hAnsiTheme="majorHAnsi"/>
           <w:sz w:val="20"/>
           <w:szCs w:val="22"/>
         </w:rPr>
-        <w:t xml:space="preserve"> </w:t>
-      </w:r>
-      <w:r>
-        <w:rPr>
-          <w:rFonts w:asciiTheme="majorHAnsi" w:hAnsiTheme="majorHAnsi"/>
-          <w:sz w:val="20"/>
-          <w:szCs w:val="22"/>
-        </w:rPr>
-        <w:t>(Algorithm 15.1) is to improve</w:t>
-      </w:r>
-      <w:r>
-        <w:rPr>
-          <w:rFonts w:asciiTheme="majorHAnsi" w:hAnsiTheme="majorHAnsi"/>
-          <w:sz w:val="20"/>
-          <w:szCs w:val="22"/>
-        </w:rPr>
-        <w:t xml:space="preserve"> </w:t>
-      </w:r>
-      <w:r>
-        <w:rPr>
-          <w:rFonts w:asciiTheme="majorHAnsi" w:hAnsiTheme="majorHAnsi"/>
-          <w:sz w:val="20"/>
-          <w:szCs w:val="22"/>
-        </w:rPr>
-        <w:t>the variance reduction of bagging by reducing the correlation between the</w:t>
-      </w:r>
-      <w:r>
-        <w:rPr>
-          <w:rFonts w:asciiTheme="majorHAnsi" w:hAnsiTheme="majorHAnsi"/>
-          <w:sz w:val="20"/>
-          <w:szCs w:val="22"/>
-        </w:rPr>
-        <w:t xml:space="preserve"> </w:t>
-      </w:r>
-      <w:r>
-        <w:rPr>
-          <w:rFonts w:asciiTheme="majorHAnsi" w:hAnsiTheme="majorHAnsi"/>
-          <w:sz w:val="20"/>
-          <w:szCs w:val="22"/>
-        </w:rPr>
-        <w:t>trees, without increasing the variance too much. This is achieved in the</w:t>
-      </w:r>
-      <w:r>
-        <w:rPr>
-          <w:rFonts w:asciiTheme="majorHAnsi" w:hAnsiTheme="majorHAnsi"/>
-          <w:sz w:val="20"/>
-          <w:szCs w:val="22"/>
-        </w:rPr>
-        <w:t xml:space="preserve"> </w:t>
-      </w:r>
-      <w:r>
-        <w:rPr>
-          <w:rFonts w:asciiTheme="majorHAnsi" w:hAnsiTheme="majorHAnsi"/>
-          <w:sz w:val="20"/>
-          <w:szCs w:val="22"/>
-        </w:rPr>
-        <w:t>tree-growing process through random selection of the input variables.</w:t>
-      </w:r>
-      <w:r>
-        <w:rPr>
-          <w:rFonts w:asciiTheme="majorHAnsi" w:hAnsiTheme="majorHAnsi"/>
-          <w:sz w:val="20"/>
-          <w:szCs w:val="22"/>
-        </w:rPr>
-        <w:t xml:space="preserve"> </w:t>
-      </w:r>
-      <w:r>
-        <w:rPr>
-          <w:rFonts w:asciiTheme="majorHAnsi" w:hAnsiTheme="majorHAnsi"/>
-          <w:sz w:val="20"/>
-          <w:szCs w:val="22"/>
-        </w:rPr>
-        <w:t>Specifically, when growing a tree on a bootstrapped dataset:</w:t>
-      </w:r>
-      <w:r>
-        <w:rPr>
-          <w:rFonts w:asciiTheme="majorHAnsi" w:hAnsiTheme="majorHAnsi"/>
-          <w:sz w:val="20"/>
-          <w:szCs w:val="22"/>
-        </w:rPr>
-        <w:t xml:space="preserve">  </w:t>
-      </w:r>
-      <w:r>
-        <w:rPr>
-          <w:rFonts w:asciiTheme="majorHAnsi" w:hAnsiTheme="majorHAnsi"/>
-          <w:sz w:val="20"/>
-          <w:szCs w:val="22"/>
-        </w:rPr>
-        <w:t xml:space="preserve">Before </w:t>
-      </w:r>
-      <w:r>
-        <w:rPr>
-          <w:rFonts w:asciiTheme="majorHAnsi" w:hAnsiTheme="majorHAnsi"/>
-          <w:szCs w:val="22"/>
-        </w:rPr>
-        <w:t>ea</w:t>
-      </w:r>
-      <w:r>
-        <w:rPr>
-          <w:rFonts w:asciiTheme="majorHAnsi" w:hAnsiTheme="majorHAnsi"/>
-          <w:sz w:val="20"/>
-          <w:szCs w:val="22"/>
-        </w:rPr>
-        <w:t xml:space="preserve">ch split, select m </w:t>
-      </w:r>
-      <w:r>
-        <w:rPr>
-          <w:rFonts w:asciiTheme="majorHAnsi" w:hAnsiTheme="majorHAnsi"/>
-          <w:sz w:val="20"/>
-          <w:szCs w:val="22"/>
-        </w:rPr>
-        <w:t>≤</w:t>
-      </w:r>
-      <w:r>
-        <w:rPr>
-          <w:rFonts w:asciiTheme="majorHAnsi" w:hAnsiTheme="majorHAnsi"/>
-          <w:sz w:val="20"/>
-          <w:szCs w:val="22"/>
-        </w:rPr>
-        <w:t xml:space="preserve"> p of the input variables at random</w:t>
-      </w:r>
-      <w:r>
-        <w:rPr>
-          <w:rFonts w:asciiTheme="majorHAnsi" w:hAnsiTheme="majorHAnsi"/>
-          <w:sz w:val="20"/>
-          <w:szCs w:val="22"/>
-        </w:rPr>
-        <w:t xml:space="preserve"> </w:t>
-      </w:r>
-      <w:r>
-        <w:rPr>
-          <w:rFonts w:asciiTheme="majorHAnsi" w:hAnsiTheme="majorHAnsi"/>
-          <w:sz w:val="20"/>
-          <w:szCs w:val="22"/>
-        </w:rPr>
-        <w:t>as candidates for splitting.</w:t>
-      </w:r>
-      <w:r>
-        <w:rPr>
-          <w:rFonts w:asciiTheme="majorHAnsi" w:hAnsiTheme="majorHAnsi"/>
-          <w:sz w:val="20"/>
-          <w:szCs w:val="22"/>
-        </w:rPr>
-        <w:t>[5]</w:t>
-      </w:r>
-    </w:p>
-    <w:p>
-      <w:pPr>
-        <w:pStyle w:val="Normal1"/>
-        <w:rPr>
-          <w:rFonts w:asciiTheme="majorHAnsi" w:hAnsiTheme="majorHAnsi"/>
-          <w:sz w:val="20"/>
-          <w:szCs w:val="22"/>
-        </w:rPr>
       </w:pPr>
       <w:r>
         <w:rPr>
           <w:noProof/>
         </w:rPr>
         <w:drawing>
-          <wp:anchor distT="0" distB="0" distL="114300" distR="114300" simplePos="0" relativeHeight="251659264" behindDoc="1" locked="0" layoutInCell="1" allowOverlap="1" wp14:anchorId="31F3EB83" wp14:editId="759EBC74">
+          <wp:anchor distT="0" distB="0" distL="114300" distR="114300" simplePos="0" relativeHeight="251656704" behindDoc="1" locked="0" layoutInCell="1" allowOverlap="1" wp14:anchorId="31F3EB83" wp14:editId="759EBC74">
             <wp:simplePos x="0" y="0"/>
             <wp:positionH relativeFrom="column">
               <wp:posOffset>548640</wp:posOffset>
@@ -1678,6 +1638,71 @@
           <w:szCs w:val="22"/>
         </w:rPr>
       </w:pPr>
+      <w:r>
+        <w:rPr>
+          <w:rFonts w:asciiTheme="majorHAnsi" w:hAnsiTheme="majorHAnsi"/>
+          <w:noProof/>
+          <w:szCs w:val="22"/>
+        </w:rPr>
+        <w:lastRenderedPageBreak/>
+        <w:drawing>
+          <wp:anchor distT="0" distB="0" distL="114300" distR="114300" simplePos="0" relativeHeight="251657728" behindDoc="0" locked="0" layoutInCell="1" allowOverlap="1">
+            <wp:simplePos x="0" y="0"/>
+            <wp:positionH relativeFrom="column">
+              <wp:posOffset>0</wp:posOffset>
+            </wp:positionH>
+            <wp:positionV relativeFrom="paragraph">
+              <wp:posOffset>0</wp:posOffset>
+            </wp:positionV>
+            <wp:extent cx="5943600" cy="6925310"/>
+            <wp:effectExtent l="0" t="0" r="0" b="8890"/>
+            <wp:wrapTight wrapText="bothSides">
+              <wp:wrapPolygon edited="0">
+                <wp:start x="0" y="0"/>
+                <wp:lineTo x="0" y="21568"/>
+                <wp:lineTo x="21531" y="21568"/>
+                <wp:lineTo x="21531" y="0"/>
+                <wp:lineTo x="0" y="0"/>
+              </wp:wrapPolygon>
+            </wp:wrapTight>
+            <wp:docPr id="2" name="Picture 2"/>
+            <wp:cNvGraphicFramePr>
+              <a:graphicFrameLocks xmlns:a="http://schemas.openxmlformats.org/drawingml/2006/main" noChangeAspect="1"/>
+            </wp:cNvGraphicFramePr>
+            <a:graphic xmlns:a="http://schemas.openxmlformats.org/drawingml/2006/main">
+              <a:graphicData uri="http://schemas.openxmlformats.org/drawingml/2006/picture">
+                <pic:pic xmlns:pic="http://schemas.openxmlformats.org/drawingml/2006/picture">
+                  <pic:nvPicPr>
+                    <pic:cNvPr id="0" name="Error Rates Random Forest Samsung Data - Training.png"/>
+                    <pic:cNvPicPr/>
+                  </pic:nvPicPr>
+                  <pic:blipFill>
+                    <a:blip r:embed="rId7">
+                      <a:extLst>
+                        <a:ext uri="{28A0092B-C50C-407E-A947-70E740481C1C}">
+                          <a14:useLocalDpi xmlns:a14="http://schemas.microsoft.com/office/drawing/2010/main" val="0"/>
+                        </a:ext>
+                      </a:extLst>
+                    </a:blip>
+                    <a:stretch>
+                      <a:fillRect/>
+                    </a:stretch>
+                  </pic:blipFill>
+                  <pic:spPr>
+                    <a:xfrm>
+                      <a:off x="0" y="0"/>
+                      <a:ext cx="5943600" cy="6925310"/>
+                    </a:xfrm>
+                    <a:prstGeom prst="rect">
+                      <a:avLst/>
+                    </a:prstGeom>
+                  </pic:spPr>
+                </pic:pic>
+              </a:graphicData>
+            </a:graphic>
+          </wp:anchor>
+        </w:drawing>
+      </w:r>
     </w:p>
     <w:p>
       <w:pPr>
@@ -1769,7 +1794,35 @@
           <w:rFonts w:asciiTheme="majorHAnsi" w:hAnsiTheme="majorHAnsi"/>
           <w:szCs w:val="22"/>
         </w:rPr>
-        <w:t>. T</w:t>
+        <w:t>.</w:t>
+      </w:r>
+      <w:r>
+        <w:rPr>
+          <w:rFonts w:asciiTheme="majorHAnsi" w:hAnsiTheme="majorHAnsi"/>
+          <w:szCs w:val="22"/>
+        </w:rPr>
+        <w:t xml:space="preserve"> </w:t>
+      </w:r>
+      <w:r>
+        <w:rPr>
+          <w:rFonts w:asciiTheme="majorHAnsi" w:hAnsiTheme="majorHAnsi"/>
+          <w:szCs w:val="22"/>
+        </w:rPr>
+        <w:t>Since the target/outcome variable (activity) was categorical, a Classification type of Random Forest model was used.</w:t>
+      </w:r>
+      <w:r>
+        <w:rPr>
+          <w:rFonts w:asciiTheme="majorHAnsi" w:hAnsiTheme="majorHAnsi"/>
+          <w:szCs w:val="22"/>
+        </w:rPr>
+        <w:t xml:space="preserve"> </w:t>
+      </w:r>
+      <w:r>
+        <w:rPr>
+          <w:rFonts w:asciiTheme="majorHAnsi" w:hAnsiTheme="majorHAnsi"/>
+          <w:szCs w:val="22"/>
+        </w:rPr>
+        <w:t xml:space="preserve"> T</w:t>
       </w:r>
       <w:r>
         <w:rPr>
@@ -1783,6 +1836,7 @@
           <w:rFonts w:asciiTheme="majorHAnsi" w:hAnsiTheme="majorHAnsi"/>
           <w:szCs w:val="22"/>
         </w:rPr>
+        <w:lastRenderedPageBreak/>
         <w:t>w</w:t>
       </w:r>
       <w:r>
@@ -1811,14 +1865,32 @@
           <w:rFonts w:asciiTheme="majorHAnsi" w:hAnsiTheme="majorHAnsi"/>
           <w:szCs w:val="22"/>
         </w:rPr>
-        <w:t>R package randomForest</w:t>
-      </w:r>
-      <w:r>
-        <w:rPr>
-          <w:rFonts w:asciiTheme="majorHAnsi" w:hAnsiTheme="majorHAnsi"/>
-          <w:szCs w:val="22"/>
-        </w:rPr>
-        <w:t>[7]</w:t>
+        <w:t xml:space="preserve">R package </w:t>
+      </w:r>
+      <w:proofErr w:type="spellStart"/>
+      <w:proofErr w:type="gramStart"/>
+      <w:r>
+        <w:rPr>
+          <w:rFonts w:asciiTheme="majorHAnsi" w:hAnsiTheme="majorHAnsi"/>
+          <w:szCs w:val="22"/>
+        </w:rPr>
+        <w:t>randomForest</w:t>
+      </w:r>
+      <w:proofErr w:type="spellEnd"/>
+      <w:r>
+        <w:rPr>
+          <w:rFonts w:asciiTheme="majorHAnsi" w:hAnsiTheme="majorHAnsi"/>
+          <w:szCs w:val="22"/>
+        </w:rPr>
+        <w:t>[</w:t>
+      </w:r>
+      <w:proofErr w:type="gramEnd"/>
+      <w:r>
+        <w:rPr>
+          <w:rFonts w:asciiTheme="majorHAnsi" w:hAnsiTheme="majorHAnsi"/>
+          <w:szCs w:val="22"/>
+        </w:rPr>
+        <w:t>7]</w:t>
       </w:r>
       <w:r>
         <w:rPr>
@@ -2064,6 +2136,27 @@
         </w:rPr>
         <w:t>was used as a “preliminary” Testing dataset.</w:t>
       </w:r>
+      <w:r>
+        <w:rPr>
+          <w:rFonts w:asciiTheme="majorHAnsi" w:hAnsiTheme="majorHAnsi"/>
+          <w:szCs w:val="22"/>
+        </w:rPr>
+        <w:t xml:space="preserve"> When the model is evaluated, the default dataset is the Validation data.  The “preliminary” Testing dataset can be selected to provide an unbiased error estimate.  The same seed</w:t>
+      </w:r>
+      <w:r>
+        <w:rPr>
+          <w:rFonts w:asciiTheme="majorHAnsi" w:hAnsiTheme="majorHAnsi"/>
+          <w:szCs w:val="22"/>
+        </w:rPr>
+        <w:t xml:space="preserve"> (42)</w:t>
+      </w:r>
+      <w:r>
+        <w:rPr>
+          <w:rFonts w:asciiTheme="majorHAnsi" w:hAnsiTheme="majorHAnsi"/>
+          <w:szCs w:val="22"/>
+        </w:rPr>
+        <w:t xml:space="preserve"> was used each time the data was partitioned, so that the partitioned data did not change during modeling.</w:t>
+      </w:r>
     </w:p>
     <w:p>
       <w:pPr>
@@ -2203,7 +2296,23 @@
           <w:rFonts w:asciiTheme="majorHAnsi" w:hAnsiTheme="majorHAnsi"/>
           <w:szCs w:val="22"/>
         </w:rPr>
-        <w:t>package Rattle[8</w:t>
+        <w:t xml:space="preserve">package </w:t>
+      </w:r>
+      <w:proofErr w:type="gramStart"/>
+      <w:r>
+        <w:rPr>
+          <w:rFonts w:asciiTheme="majorHAnsi" w:hAnsiTheme="majorHAnsi"/>
+          <w:szCs w:val="22"/>
+        </w:rPr>
+        <w:t>Rattle[</w:t>
+      </w:r>
+      <w:proofErr w:type="gramEnd"/>
+      <w:r>
+        <w:rPr>
+          <w:rFonts w:asciiTheme="majorHAnsi" w:hAnsiTheme="majorHAnsi"/>
+          <w:szCs w:val="22"/>
+        </w:rPr>
+        <w:t>8</w:t>
       </w:r>
       <w:r>
         <w:rPr>
@@ -2287,7 +2396,23 @@
           <w:rFonts w:asciiTheme="majorHAnsi" w:hAnsiTheme="majorHAnsi"/>
           <w:szCs w:val="22"/>
         </w:rPr>
-        <w:t xml:space="preserve"> 53 – </w:t>
+        <w:t xml:space="preserve"> </w:t>
+      </w:r>
+      <w:proofErr w:type="gramStart"/>
+      <w:r>
+        <w:rPr>
+          <w:rFonts w:asciiTheme="majorHAnsi" w:hAnsiTheme="majorHAnsi"/>
+          <w:szCs w:val="22"/>
+        </w:rPr>
+        <w:t>53</w:t>
+      </w:r>
+      <w:proofErr w:type="gramEnd"/>
+      <w:r>
+        <w:rPr>
+          <w:rFonts w:asciiTheme="majorHAnsi" w:hAnsiTheme="majorHAnsi"/>
+          <w:szCs w:val="22"/>
+        </w:rPr>
+        <w:t xml:space="preserve"> – </w:t>
       </w:r>
       <w:r>
         <w:rPr>
@@ -2347,12 +2472,205 @@
           <w:szCs w:val="22"/>
         </w:rPr>
       </w:pPr>
-      <w:r>
-        <w:rPr>
-          <w:rFonts w:asciiTheme="majorHAnsi" w:hAnsiTheme="majorHAnsi"/>
+    </w:p>
+    <w:p>
+      <w:pPr>
+        <w:pStyle w:val="Normal1"/>
+        <w:rPr>
+          <w:rFonts w:asciiTheme="majorHAnsi" w:hAnsiTheme="majorHAnsi"/>
+          <w:szCs w:val="22"/>
+        </w:rPr>
+      </w:pPr>
+      <w:r>
+        <w:rPr>
+          <w:rFonts w:asciiTheme="majorHAnsi" w:hAnsiTheme="majorHAnsi"/>
+          <w:szCs w:val="22"/>
+        </w:rPr>
+        <w:t>Results:</w:t>
+      </w:r>
+    </w:p>
+    <w:p>
+      <w:pPr>
+        <w:pStyle w:val="Normal1"/>
+        <w:rPr>
+          <w:rFonts w:asciiTheme="majorHAnsi" w:hAnsiTheme="majorHAnsi"/>
+          <w:szCs w:val="22"/>
+        </w:rPr>
+      </w:pPr>
+      <w:r>
+        <w:rPr>
+          <w:rFonts w:asciiTheme="majorHAnsi" w:hAnsiTheme="majorHAnsi"/>
+          <w:szCs w:val="22"/>
+        </w:rPr>
+        <w:t>An estimate of the error rate was provided as the out-of-bag (OOB) estimate. This applies each tree to the data that was not used in building the tree to give an estimate of the error rate.</w:t>
+      </w:r>
+      <w:r>
+        <w:rPr>
+          <w:rFonts w:asciiTheme="majorHAnsi" w:hAnsiTheme="majorHAnsi"/>
+          <w:szCs w:val="22"/>
+        </w:rPr>
+        <w:t xml:space="preserve"> [</w:t>
+      </w:r>
+      <w:r>
+        <w:rPr>
+          <w:rFonts w:asciiTheme="majorHAnsi" w:hAnsiTheme="majorHAnsi"/>
+          <w:szCs w:val="22"/>
+        </w:rPr>
+        <w:t>4</w:t>
+      </w:r>
+      <w:r>
+        <w:rPr>
+          <w:rFonts w:asciiTheme="majorHAnsi" w:hAnsiTheme="majorHAnsi"/>
+          <w:szCs w:val="22"/>
+        </w:rPr>
+        <w:t>]</w:t>
+      </w:r>
+      <w:r>
+        <w:rPr>
+          <w:rFonts w:asciiTheme="majorHAnsi" w:hAnsiTheme="majorHAnsi"/>
+          <w:szCs w:val="22"/>
+        </w:rPr>
+        <w:t xml:space="preserve"> </w:t>
+      </w:r>
+      <w:r>
+        <w:rPr>
+          <w:rFonts w:asciiTheme="majorHAnsi" w:hAnsiTheme="majorHAnsi"/>
+          <w:szCs w:val="22"/>
+        </w:rPr>
+        <w:t xml:space="preserve"> </w:t>
+      </w:r>
+    </w:p>
+    <w:p>
+      <w:pPr>
+        <w:pStyle w:val="Normal1"/>
+        <w:rPr>
+          <w:rFonts w:asciiTheme="majorHAnsi" w:hAnsiTheme="majorHAnsi"/>
+          <w:szCs w:val="22"/>
+        </w:rPr>
+      </w:pPr>
+    </w:p>
+    <w:p>
+      <w:pPr>
+        <w:pStyle w:val="Normal1"/>
+        <w:rPr>
+          <w:rFonts w:asciiTheme="majorHAnsi" w:hAnsiTheme="majorHAnsi"/>
+          <w:szCs w:val="22"/>
+        </w:rPr>
+      </w:pPr>
+      <w:r>
+        <w:rPr>
+          <w:rFonts w:asciiTheme="majorHAnsi" w:hAnsiTheme="majorHAnsi"/>
+          <w:szCs w:val="22"/>
+        </w:rPr>
+        <w:t>Error Rates are measured and reported as subsequent trees are generated, up to the default (or modified) 500 trees.  The Error Rates for the OOB and all activities (</w:t>
+      </w:r>
+      <w:r>
+        <w:rPr>
+          <w:rFonts w:asciiTheme="majorHAnsi" w:hAnsiTheme="majorHAnsi"/>
+          <w:szCs w:val="22"/>
+        </w:rPr>
+        <w:t xml:space="preserve">standing, sitting, laying, walking, </w:t>
+      </w:r>
+      <w:proofErr w:type="gramStart"/>
+      <w:r>
+        <w:rPr>
+          <w:rFonts w:asciiTheme="majorHAnsi" w:hAnsiTheme="majorHAnsi"/>
+          <w:szCs w:val="22"/>
+        </w:rPr>
+        <w:t>walking</w:t>
+      </w:r>
+      <w:proofErr w:type="gramEnd"/>
+      <w:r>
+        <w:rPr>
+          <w:rFonts w:asciiTheme="majorHAnsi" w:hAnsiTheme="majorHAnsi"/>
+          <w:szCs w:val="22"/>
+        </w:rPr>
+        <w:t xml:space="preserve"> vertically up or down</w:t>
+      </w:r>
+      <w:r>
+        <w:rPr>
+          <w:rFonts w:asciiTheme="majorHAnsi" w:hAnsiTheme="majorHAnsi"/>
+          <w:szCs w:val="22"/>
+        </w:rPr>
+        <w:t>) decreased substantially within the first 100 trees built (see Figure 1).</w:t>
+      </w:r>
+    </w:p>
+    <w:p>
+      <w:pPr>
+        <w:pStyle w:val="Normal1"/>
+        <w:rPr>
+          <w:rFonts w:asciiTheme="majorHAnsi" w:hAnsiTheme="majorHAnsi"/>
+          <w:szCs w:val="22"/>
+        </w:rPr>
+      </w:pPr>
+    </w:p>
+    <w:p>
+      <w:pPr>
+        <w:pStyle w:val="Normal1"/>
+        <w:rPr>
+          <w:rFonts w:asciiTheme="majorHAnsi" w:hAnsiTheme="majorHAnsi"/>
+          <w:b/>
+          <w:szCs w:val="22"/>
+        </w:rPr>
+      </w:pPr>
+    </w:p>
+    <w:p>
+      <w:pPr>
+        <w:pStyle w:val="Normal1"/>
+        <w:rPr>
+          <w:rFonts w:asciiTheme="majorHAnsi" w:hAnsiTheme="majorHAnsi"/>
+          <w:b/>
+          <w:szCs w:val="22"/>
+        </w:rPr>
+      </w:pPr>
+    </w:p>
+    <w:p>
+      <w:pPr>
+        <w:pStyle w:val="Normal1"/>
+        <w:rPr>
+          <w:rFonts w:asciiTheme="majorHAnsi" w:hAnsiTheme="majorHAnsi"/>
+          <w:b/>
+          <w:szCs w:val="22"/>
+        </w:rPr>
+      </w:pPr>
+    </w:p>
+    <w:p>
+      <w:pPr>
+        <w:pStyle w:val="Normal1"/>
+        <w:rPr>
+          <w:rFonts w:asciiTheme="majorHAnsi" w:hAnsiTheme="majorHAnsi"/>
+          <w:b/>
+          <w:szCs w:val="22"/>
+        </w:rPr>
+      </w:pPr>
+    </w:p>
+    <w:p>
+      <w:pPr>
+        <w:pStyle w:val="Normal1"/>
+        <w:rPr>
+          <w:rFonts w:asciiTheme="majorHAnsi" w:hAnsiTheme="majorHAnsi"/>
+          <w:b/>
+          <w:szCs w:val="22"/>
+        </w:rPr>
+      </w:pPr>
+    </w:p>
+    <w:p>
+      <w:pPr>
+        <w:pStyle w:val="Normal1"/>
+        <w:rPr>
+          <w:rFonts w:asciiTheme="majorHAnsi" w:hAnsiTheme="majorHAnsi"/>
+          <w:b/>
+          <w:szCs w:val="22"/>
+        </w:rPr>
+      </w:pPr>
+      <w:r>
+        <w:rPr>
+          <w:rFonts w:asciiTheme="majorHAnsi" w:hAnsiTheme="majorHAnsi"/>
+          <w:b/>
           <w:noProof/>
           <w:szCs w:val="22"/>
         </w:rPr>
+        <w:lastRenderedPageBreak/>
         <w:pict>
           <v:shapetype id="_x0000_t75" coordsize="21600,21600" o:spt="75" o:preferrelative="t" path="m@4@5l@4@11@9@11@9@5xe" filled="f" stroked="f">
             <v:stroke joinstyle="miter"/>
@@ -2373,11 +2691,11 @@
             <v:path o:extrusionok="f" gradientshapeok="t" o:connecttype="rect"/>
             <o:lock v:ext="edit" aspectratio="t"/>
           </v:shapetype>
-          <v:shape id="_x0000_s1027" type="#_x0000_t75" style="position:absolute;margin-left:226.85pt;margin-top:8.3pt;width:271.75pt;height:271.75pt;z-index:-251655168;mso-position-horizontal-relative:text;mso-position-vertical-relative:text" wrapcoords="0 0 21600 0 21600 21600 0 21600 0 0">
-            <v:imagedata r:id="rId7" o:title=""/>
+          <v:shape id="_x0000_s1028" type="#_x0000_t75" style="position:absolute;margin-left:0;margin-top:0;width:459.05pt;height:594.05pt;z-index:-251657728;mso-position-horizontal-relative:text;mso-position-vertical-relative:text" wrapcoords="0 0 21600 0 21600 21600 0 21600 0 0">
+            <v:imagedata r:id="rId8" o:title=""/>
             <w10:wrap type="tight"/>
           </v:shape>
-          <o:OLEObject Type="Embed" ProgID="AcroExch.Document.7" ShapeID="_x0000_s1027" DrawAspect="Content" ObjectID="_1424034413" r:id="rId8"/>
+          <o:OLEObject Type="Embed" ProgID="AcroExch.Document.7" ShapeID="_x0000_s1028" DrawAspect="Content" ObjectID="_1424102077" r:id="rId9"/>
         </w:pict>
       </w:r>
     </w:p>
@@ -2389,122 +2707,32 @@
           <w:szCs w:val="22"/>
         </w:rPr>
       </w:pPr>
-      <w:r>
-        <w:rPr>
-          <w:rFonts w:asciiTheme="majorHAnsi" w:hAnsiTheme="majorHAnsi"/>
-          <w:szCs w:val="22"/>
-        </w:rPr>
-        <w:t>Results:</w:t>
-      </w:r>
-    </w:p>
-    <w:p>
-      <w:pPr>
-        <w:pStyle w:val="Normal1"/>
-        <w:rPr>
-          <w:rFonts w:asciiTheme="majorHAnsi" w:hAnsiTheme="majorHAnsi"/>
-          <w:szCs w:val="22"/>
-        </w:rPr>
-      </w:pPr>
-      <w:r>
-        <w:rPr>
-          <w:rFonts w:asciiTheme="majorHAnsi" w:hAnsiTheme="majorHAnsi"/>
-          <w:szCs w:val="22"/>
-        </w:rPr>
-        <w:t>An estimate of the error rate was provided as the out-of-bag (OOB) estimate. This applies each tree to the data that was not used in building the tree to give an estimate of the error rate.</w:t>
-      </w:r>
-      <w:r>
-        <w:rPr>
-          <w:rFonts w:asciiTheme="majorHAnsi" w:hAnsiTheme="majorHAnsi"/>
-          <w:szCs w:val="22"/>
-        </w:rPr>
-        <w:t xml:space="preserve"> [</w:t>
-      </w:r>
-      <w:r>
-        <w:rPr>
-          <w:rFonts w:asciiTheme="majorHAnsi" w:hAnsiTheme="majorHAnsi"/>
-          <w:szCs w:val="22"/>
-        </w:rPr>
-        <w:t>4</w:t>
-      </w:r>
-      <w:r>
-        <w:rPr>
-          <w:rFonts w:asciiTheme="majorHAnsi" w:hAnsiTheme="majorHAnsi"/>
-          <w:szCs w:val="22"/>
-        </w:rPr>
-        <w:t>]</w:t>
-      </w:r>
-      <w:r>
-        <w:rPr>
-          <w:rFonts w:asciiTheme="majorHAnsi" w:hAnsiTheme="majorHAnsi"/>
-          <w:szCs w:val="22"/>
-        </w:rPr>
-        <w:t xml:space="preserve"> </w:t>
-      </w:r>
-      <w:r>
-        <w:rPr>
-          <w:rFonts w:asciiTheme="majorHAnsi" w:hAnsiTheme="majorHAnsi"/>
-          <w:szCs w:val="22"/>
-        </w:rPr>
-        <w:t xml:space="preserve"> </w:t>
-      </w:r>
-    </w:p>
-    <w:p>
-      <w:pPr>
-        <w:pStyle w:val="Normal1"/>
-        <w:rPr>
-          <w:rFonts w:asciiTheme="majorHAnsi" w:hAnsiTheme="majorHAnsi"/>
-          <w:szCs w:val="22"/>
-        </w:rPr>
-      </w:pPr>
-    </w:p>
-    <w:p>
-      <w:pPr>
-        <w:pStyle w:val="Normal1"/>
-        <w:rPr>
-          <w:rFonts w:asciiTheme="majorHAnsi" w:hAnsiTheme="majorHAnsi"/>
-          <w:szCs w:val="22"/>
-        </w:rPr>
-      </w:pPr>
-      <w:r>
-        <w:rPr>
-          <w:rFonts w:asciiTheme="majorHAnsi" w:hAnsiTheme="majorHAnsi"/>
-          <w:szCs w:val="22"/>
-        </w:rPr>
-        <w:t>Error Rates are measured and reported as subsequent trees are generated, up to the default (or modified) 500 trees.  The Error Rates for the OOB and all activities (</w:t>
-      </w:r>
-      <w:r>
-        <w:rPr>
-          <w:rFonts w:asciiTheme="majorHAnsi" w:hAnsiTheme="majorHAnsi"/>
-          <w:szCs w:val="22"/>
-        </w:rPr>
-        <w:t>standing, sitting, laying, walking, walking vertically up or down</w:t>
-      </w:r>
-      <w:r>
-        <w:rPr>
-          <w:rFonts w:asciiTheme="majorHAnsi" w:hAnsiTheme="majorHAnsi"/>
-          <w:szCs w:val="22"/>
-        </w:rPr>
-        <w:t>) decreased substantially within the first 100 trees built (see Figure 1).</w:t>
-      </w:r>
-    </w:p>
-    <w:p>
-      <w:pPr>
-        <w:pStyle w:val="Normal1"/>
-        <w:rPr>
-          <w:rFonts w:asciiTheme="majorHAnsi" w:hAnsiTheme="majorHAnsi"/>
-          <w:szCs w:val="22"/>
-        </w:rPr>
-      </w:pPr>
-    </w:p>
-    <w:p>
-      <w:pPr>
-        <w:pStyle w:val="Normal1"/>
-        <w:rPr>
-          <w:rFonts w:asciiTheme="majorHAnsi" w:hAnsiTheme="majorHAnsi"/>
-          <w:b/>
-          <w:szCs w:val="22"/>
-        </w:rPr>
-      </w:pPr>
+    </w:p>
+    <w:p>
+      <w:pPr>
+        <w:pStyle w:val="Normal1"/>
+        <w:rPr>
+          <w:rFonts w:asciiTheme="majorHAnsi" w:hAnsiTheme="majorHAnsi"/>
+          <w:szCs w:val="22"/>
+        </w:rPr>
+      </w:pPr>
+      <w:r>
+        <w:rPr>
+          <w:rFonts w:asciiTheme="majorHAnsi" w:hAnsiTheme="majorHAnsi"/>
+          <w:szCs w:val="22"/>
+        </w:rPr>
+        <w:t>Conclusions:</w:t>
+      </w:r>
+    </w:p>
+    <w:p>
+      <w:pPr>
+        <w:pStyle w:val="Normal1"/>
+        <w:rPr>
+          <w:rFonts w:asciiTheme="majorHAnsi" w:hAnsiTheme="majorHAnsi"/>
+          <w:szCs w:val="22"/>
+        </w:rPr>
+      </w:pPr>
+      <w:bookmarkStart w:id="0" w:name="_GoBack"/>
       <w:r>
         <w:rPr>
           <w:rFonts w:asciiTheme="majorHAnsi" w:hAnsiTheme="majorHAnsi"/>
@@ -2513,113 +2741,85 @@
         </w:rPr>
         <w:lastRenderedPageBreak/>
         <w:pict>
-          <v:shape id="_x0000_s1026" type="#_x0000_t75" style="position:absolute;margin-left:5.6pt;margin-top:-28.05pt;width:459.05pt;height:532.05pt;z-index:-251656192;mso-position-horizontal-relative:text;mso-position-vertical-relative:text" wrapcoords="0 0 21600 0 21600 21600 0 21600 0 0">
-            <v:imagedata r:id="rId9" o:title=""/>
+          <v:shape id="_x0000_s1030" type="#_x0000_t75" style="position:absolute;margin-left:-62.65pt;margin-top:15.45pt;width:561.5pt;height:459.05pt;z-index:-251656704;mso-position-horizontal-relative:text;mso-position-vertical-relative:text" wrapcoords="0 0 21600 0 21600 21600 0 21600 0 0">
+            <v:imagedata r:id="rId10" o:title=""/>
             <w10:wrap type="tight"/>
           </v:shape>
-          <o:OLEObject Type="Embed" ProgID="AcroExch.Document.7" ShapeID="_x0000_s1026" DrawAspect="Content" ObjectID="_1424034414" r:id="rId10"/>
+          <o:OLEObject Type="Embed" ProgID="AcroExch.Document.7" ShapeID="_x0000_s1030" DrawAspect="Content" ObjectID="_1424102078" r:id="rId11"/>
         </w:pict>
       </w:r>
-      <w:r>
+      <w:bookmarkEnd w:id="0"/>
+    </w:p>
+    <w:p>
+      <w:pPr>
+        <w:pStyle w:val="Normal1"/>
+        <w:rPr>
+          <w:rFonts w:asciiTheme="majorHAnsi" w:hAnsiTheme="majorHAnsi"/>
+          <w:szCs w:val="22"/>
+        </w:rPr>
+      </w:pPr>
+    </w:p>
+    <w:p>
+      <w:pPr>
+        <w:pStyle w:val="Normal1"/>
+        <w:rPr>
+          <w:rFonts w:asciiTheme="majorHAnsi" w:hAnsiTheme="majorHAnsi"/>
+          <w:szCs w:val="22"/>
+        </w:rPr>
+      </w:pPr>
+    </w:p>
+    <w:p>
+      <w:pPr>
+        <w:pStyle w:val="Normal1"/>
+        <w:rPr>
+          <w:rFonts w:asciiTheme="majorHAnsi" w:hAnsiTheme="majorHAnsi"/>
+          <w:szCs w:val="22"/>
+        </w:rPr>
+      </w:pPr>
+    </w:p>
+    <w:p>
+      <w:pPr>
+        <w:pStyle w:val="Normal1"/>
+        <w:rPr>
+          <w:rFonts w:asciiTheme="majorHAnsi" w:hAnsiTheme="majorHAnsi"/>
+          <w:szCs w:val="22"/>
+        </w:rPr>
+      </w:pPr>
+    </w:p>
+    <w:p>
+      <w:pPr>
+        <w:pStyle w:val="Normal1"/>
+        <w:rPr>
+          <w:rFonts w:asciiTheme="majorHAnsi" w:hAnsiTheme="majorHAnsi"/>
+          <w:szCs w:val="22"/>
+        </w:rPr>
+      </w:pPr>
+    </w:p>
+    <w:p>
+      <w:pPr>
+        <w:pStyle w:val="Normal1"/>
+        <w:rPr>
+          <w:rFonts w:asciiTheme="majorHAnsi" w:hAnsiTheme="majorHAnsi"/>
+          <w:szCs w:val="22"/>
+        </w:rPr>
+      </w:pPr>
+    </w:p>
+    <w:p>
+      <w:pPr>
+        <w:pStyle w:val="Normal1"/>
+        <w:spacing w:before="120" w:after="120"/>
         <w:rPr>
           <w:rFonts w:asciiTheme="majorHAnsi" w:hAnsiTheme="majorHAnsi"/>
           <w:b/>
           <w:szCs w:val="22"/>
         </w:rPr>
-        <w:t xml:space="preserve">Conclusions: </w:t>
-      </w:r>
-    </w:p>
-    <w:p>
-      <w:pPr>
-        <w:pStyle w:val="Normal1"/>
-        <w:rPr>
-          <w:rFonts w:asciiTheme="majorHAnsi" w:hAnsiTheme="majorHAnsi"/>
-          <w:szCs w:val="22"/>
-        </w:rPr>
-      </w:pPr>
-    </w:p>
-    <w:p>
-      <w:pPr>
-        <w:pStyle w:val="Normal1"/>
-        <w:rPr>
-          <w:rFonts w:asciiTheme="majorHAnsi" w:hAnsiTheme="majorHAnsi"/>
-          <w:szCs w:val="22"/>
-        </w:rPr>
-      </w:pPr>
-    </w:p>
-    <w:p>
-      <w:pPr>
-        <w:pStyle w:val="Normal1"/>
-        <w:rPr>
-          <w:rFonts w:asciiTheme="majorHAnsi" w:hAnsiTheme="majorHAnsi"/>
-          <w:szCs w:val="22"/>
-        </w:rPr>
-      </w:pPr>
-    </w:p>
-    <w:p>
-      <w:pPr>
-        <w:pStyle w:val="Normal1"/>
-        <w:rPr>
-          <w:rFonts w:asciiTheme="majorHAnsi" w:hAnsiTheme="majorHAnsi"/>
-          <w:szCs w:val="22"/>
-        </w:rPr>
-      </w:pPr>
-    </w:p>
-    <w:p>
-      <w:pPr>
-        <w:pStyle w:val="Normal1"/>
-        <w:rPr>
-          <w:rFonts w:asciiTheme="majorHAnsi" w:hAnsiTheme="majorHAnsi"/>
-          <w:szCs w:val="22"/>
-        </w:rPr>
-      </w:pPr>
-      <w:bookmarkStart w:id="0" w:name="_GoBack"/>
-      <w:bookmarkEnd w:id="0"/>
-    </w:p>
-    <w:p>
-      <w:pPr>
-        <w:pStyle w:val="Normal1"/>
-        <w:rPr>
-          <w:rFonts w:asciiTheme="majorHAnsi" w:hAnsiTheme="majorHAnsi"/>
-          <w:szCs w:val="22"/>
-        </w:rPr>
-      </w:pPr>
-    </w:p>
-    <w:p>
-      <w:pPr>
-        <w:pStyle w:val="Normal1"/>
-        <w:rPr>
-          <w:rFonts w:asciiTheme="majorHAnsi" w:hAnsiTheme="majorHAnsi"/>
-          <w:szCs w:val="22"/>
-        </w:rPr>
-      </w:pPr>
-    </w:p>
-    <w:p>
-      <w:pPr>
-        <w:pStyle w:val="Normal1"/>
-        <w:rPr>
-          <w:rFonts w:asciiTheme="majorHAnsi" w:hAnsiTheme="majorHAnsi"/>
-          <w:szCs w:val="22"/>
-        </w:rPr>
-      </w:pPr>
-    </w:p>
-    <w:p>
-      <w:pPr>
-        <w:pStyle w:val="Normal1"/>
-        <w:spacing w:before="120" w:after="120"/>
+      </w:pPr>
+      <w:r>
         <w:rPr>
           <w:rFonts w:asciiTheme="majorHAnsi" w:hAnsiTheme="majorHAnsi"/>
           <w:b/>
           <w:szCs w:val="22"/>
         </w:rPr>
-      </w:pPr>
-      <w:r>
-        <w:rPr>
-          <w:rFonts w:asciiTheme="majorHAnsi" w:hAnsiTheme="majorHAnsi"/>
-          <w:b/>
-          <w:szCs w:val="22"/>
-        </w:rPr>
-        <w:lastRenderedPageBreak/>
         <w:t>References</w:t>
       </w:r>
     </w:p>
@@ -2649,29 +2849,72 @@
           <w:rFonts w:asciiTheme="majorHAnsi" w:hAnsiTheme="majorHAnsi"/>
           <w:szCs w:val="22"/>
         </w:rPr>
-        <w:t xml:space="preserve">, Version 1.0, </w:t>
-      </w:r>
-      <w:r>
-        <w:rPr>
-          <w:rFonts w:asciiTheme="majorHAnsi" w:hAnsiTheme="majorHAnsi"/>
-          <w:szCs w:val="22"/>
-        </w:rPr>
-        <w:t>Jorge L. Reyes-Ortiz, Davide Angui</w:t>
-      </w:r>
-      <w:r>
-        <w:rPr>
-          <w:rFonts w:asciiTheme="majorHAnsi" w:hAnsiTheme="majorHAnsi"/>
-          <w:szCs w:val="22"/>
-        </w:rPr>
-        <w:t xml:space="preserve">ta, Alessandro Ghio, Luca Oneto, </w:t>
-      </w:r>
-      <w:r>
-        <w:rPr>
-          <w:rFonts w:asciiTheme="majorHAnsi" w:hAnsiTheme="majorHAnsi"/>
-          <w:szCs w:val="22"/>
-        </w:rPr>
-        <w:t>Smartlab - Non Linear Complex Systems Laboratory</w:t>
-      </w:r>
+        <w:t xml:space="preserve">, Version 1.0, Jorge L. Reyes-Ortiz, </w:t>
+      </w:r>
+      <w:proofErr w:type="spellStart"/>
+      <w:r>
+        <w:rPr>
+          <w:rFonts w:asciiTheme="majorHAnsi" w:hAnsiTheme="majorHAnsi"/>
+          <w:szCs w:val="22"/>
+        </w:rPr>
+        <w:t>Davide</w:t>
+      </w:r>
+      <w:proofErr w:type="spellEnd"/>
+      <w:r>
+        <w:rPr>
+          <w:rFonts w:asciiTheme="majorHAnsi" w:hAnsiTheme="majorHAnsi"/>
+          <w:szCs w:val="22"/>
+        </w:rPr>
+        <w:t xml:space="preserve"> </w:t>
+      </w:r>
+      <w:proofErr w:type="spellStart"/>
+      <w:r>
+        <w:rPr>
+          <w:rFonts w:asciiTheme="majorHAnsi" w:hAnsiTheme="majorHAnsi"/>
+          <w:szCs w:val="22"/>
+        </w:rPr>
+        <w:t>Angui</w:t>
+      </w:r>
+      <w:r>
+        <w:rPr>
+          <w:rFonts w:asciiTheme="majorHAnsi" w:hAnsiTheme="majorHAnsi"/>
+          <w:szCs w:val="22"/>
+        </w:rPr>
+        <w:t>ta</w:t>
+      </w:r>
+      <w:proofErr w:type="spellEnd"/>
+      <w:r>
+        <w:rPr>
+          <w:rFonts w:asciiTheme="majorHAnsi" w:hAnsiTheme="majorHAnsi"/>
+          <w:szCs w:val="22"/>
+        </w:rPr>
+        <w:t xml:space="preserve">, Alessandro </w:t>
+      </w:r>
+      <w:proofErr w:type="spellStart"/>
+      <w:r>
+        <w:rPr>
+          <w:rFonts w:asciiTheme="majorHAnsi" w:hAnsiTheme="majorHAnsi"/>
+          <w:szCs w:val="22"/>
+        </w:rPr>
+        <w:t>Ghio</w:t>
+      </w:r>
+      <w:proofErr w:type="spellEnd"/>
+      <w:r>
+        <w:rPr>
+          <w:rFonts w:asciiTheme="majorHAnsi" w:hAnsiTheme="majorHAnsi"/>
+          <w:szCs w:val="22"/>
+        </w:rPr>
+        <w:t xml:space="preserve">, Luca </w:t>
+      </w:r>
+      <w:proofErr w:type="spellStart"/>
+      <w:r>
+        <w:rPr>
+          <w:rFonts w:asciiTheme="majorHAnsi" w:hAnsiTheme="majorHAnsi"/>
+          <w:szCs w:val="22"/>
+        </w:rPr>
+        <w:t>Oneto</w:t>
+      </w:r>
+      <w:proofErr w:type="spellEnd"/>
       <w:r>
         <w:rPr>
           <w:rFonts w:asciiTheme="majorHAnsi" w:hAnsiTheme="majorHAnsi"/>
@@ -2679,19 +2922,106 @@
         </w:rPr>
         <w:t xml:space="preserve">, </w:t>
       </w:r>
-      <w:r>
-        <w:rPr>
-          <w:rFonts w:asciiTheme="majorHAnsi" w:hAnsiTheme="majorHAnsi"/>
-          <w:szCs w:val="22"/>
-        </w:rPr>
-        <w:t>DITEN - U</w:t>
-      </w:r>
-      <w:r>
-        <w:rPr>
-          <w:rFonts w:asciiTheme="majorHAnsi" w:hAnsiTheme="majorHAnsi"/>
-          <w:szCs w:val="22"/>
-        </w:rPr>
-        <w:t xml:space="preserve">niversità degli Studi di Genova, </w:t>
+      <w:proofErr w:type="spellStart"/>
+      <w:r>
+        <w:rPr>
+          <w:rFonts w:asciiTheme="majorHAnsi" w:hAnsiTheme="majorHAnsi"/>
+          <w:szCs w:val="22"/>
+        </w:rPr>
+        <w:t>Smartlab</w:t>
+      </w:r>
+      <w:proofErr w:type="spellEnd"/>
+      <w:r>
+        <w:rPr>
+          <w:rFonts w:asciiTheme="majorHAnsi" w:hAnsiTheme="majorHAnsi"/>
+          <w:szCs w:val="22"/>
+        </w:rPr>
+        <w:t xml:space="preserve"> - Non Linear Complex Systems Laboratory</w:t>
+      </w:r>
+      <w:r>
+        <w:rPr>
+          <w:rFonts w:asciiTheme="majorHAnsi" w:hAnsiTheme="majorHAnsi"/>
+          <w:szCs w:val="22"/>
+        </w:rPr>
+        <w:t xml:space="preserve">, </w:t>
+      </w:r>
+      <w:r>
+        <w:rPr>
+          <w:rFonts w:asciiTheme="majorHAnsi" w:hAnsiTheme="majorHAnsi"/>
+          <w:szCs w:val="22"/>
+        </w:rPr>
+        <w:t xml:space="preserve">DITEN - </w:t>
+      </w:r>
+      <w:proofErr w:type="spellStart"/>
+      <w:r>
+        <w:rPr>
+          <w:rFonts w:asciiTheme="majorHAnsi" w:hAnsiTheme="majorHAnsi"/>
+          <w:szCs w:val="22"/>
+        </w:rPr>
+        <w:t>U</w:t>
+      </w:r>
+      <w:r>
+        <w:rPr>
+          <w:rFonts w:asciiTheme="majorHAnsi" w:hAnsiTheme="majorHAnsi"/>
+          <w:szCs w:val="22"/>
+        </w:rPr>
+        <w:t>niversità</w:t>
+      </w:r>
+      <w:proofErr w:type="spellEnd"/>
+      <w:r>
+        <w:rPr>
+          <w:rFonts w:asciiTheme="majorHAnsi" w:hAnsiTheme="majorHAnsi"/>
+          <w:szCs w:val="22"/>
+        </w:rPr>
+        <w:t xml:space="preserve"> </w:t>
+      </w:r>
+      <w:proofErr w:type="spellStart"/>
+      <w:r>
+        <w:rPr>
+          <w:rFonts w:asciiTheme="majorHAnsi" w:hAnsiTheme="majorHAnsi"/>
+          <w:szCs w:val="22"/>
+        </w:rPr>
+        <w:t>degli</w:t>
+      </w:r>
+      <w:proofErr w:type="spellEnd"/>
+      <w:r>
+        <w:rPr>
+          <w:rFonts w:asciiTheme="majorHAnsi" w:hAnsiTheme="majorHAnsi"/>
+          <w:szCs w:val="22"/>
+        </w:rPr>
+        <w:t xml:space="preserve"> </w:t>
+      </w:r>
+      <w:proofErr w:type="spellStart"/>
+      <w:r>
+        <w:rPr>
+          <w:rFonts w:asciiTheme="majorHAnsi" w:hAnsiTheme="majorHAnsi"/>
+          <w:szCs w:val="22"/>
+        </w:rPr>
+        <w:t>Studi</w:t>
+      </w:r>
+      <w:proofErr w:type="spellEnd"/>
+      <w:r>
+        <w:rPr>
+          <w:rFonts w:asciiTheme="majorHAnsi" w:hAnsiTheme="majorHAnsi"/>
+          <w:szCs w:val="22"/>
+        </w:rPr>
+        <w:t xml:space="preserve"> di </w:t>
+      </w:r>
+      <w:proofErr w:type="spellStart"/>
+      <w:r>
+        <w:rPr>
+          <w:rFonts w:asciiTheme="majorHAnsi" w:hAnsiTheme="majorHAnsi"/>
+          <w:szCs w:val="22"/>
+        </w:rPr>
+        <w:t>Genova</w:t>
+      </w:r>
+      <w:proofErr w:type="spellEnd"/>
+      <w:r>
+        <w:rPr>
+          <w:rFonts w:asciiTheme="majorHAnsi" w:hAnsiTheme="majorHAnsi"/>
+          <w:szCs w:val="22"/>
+        </w:rPr>
+        <w:t xml:space="preserve">, </w:t>
       </w:r>
       <w:r>
         <w:rPr>
@@ -2705,7 +3035,23 @@
           <w:rFonts w:asciiTheme="majorHAnsi" w:hAnsiTheme="majorHAnsi"/>
           <w:szCs w:val="22"/>
         </w:rPr>
-        <w:t xml:space="preserve"> Pia 11A, I-16145, Genoa, Italy, </w:t>
+        <w:t xml:space="preserve"> </w:t>
+      </w:r>
+      <w:proofErr w:type="spellStart"/>
+      <w:r>
+        <w:rPr>
+          <w:rFonts w:asciiTheme="majorHAnsi" w:hAnsiTheme="majorHAnsi"/>
+          <w:szCs w:val="22"/>
+        </w:rPr>
+        <w:t>Pia</w:t>
+      </w:r>
+      <w:proofErr w:type="spellEnd"/>
+      <w:r>
+        <w:rPr>
+          <w:rFonts w:asciiTheme="majorHAnsi" w:hAnsiTheme="majorHAnsi"/>
+          <w:szCs w:val="22"/>
+        </w:rPr>
+        <w:t xml:space="preserve"> 11A, I-16145, Genoa, Italy, </w:t>
       </w:r>
       <w:r>
         <w:rPr>
@@ -2721,7 +3067,7 @@
         </w:rPr>
         <w:t xml:space="preserve">  URL: </w:t>
       </w:r>
-      <w:hyperlink r:id="rId11" w:history="1">
+      <w:hyperlink r:id="rId12" w:history="1">
         <w:r>
           <w:rPr>
             <w:rStyle w:val="Hyperlink"/>
@@ -2753,7 +3099,7 @@
           <w:szCs w:val="22"/>
         </w:rPr>
       </w:pPr>
-      <w:hyperlink r:id="rId12" w:history="1">
+      <w:hyperlink r:id="rId13" w:history="1">
         <w:r>
           <w:rPr>
             <w:rStyle w:val="Hyperlink"/>
@@ -2806,7 +3152,7 @@
         </w:rPr>
         <w:t xml:space="preserve">, Clear answers for common questions URL: </w:t>
       </w:r>
-      <w:hyperlink r:id="rId13" w:history="1">
+      <w:hyperlink r:id="rId14" w:history="1">
         <w:r>
           <w:rPr>
             <w:rStyle w:val="Hyperlink"/>
@@ -2836,14 +3182,39 @@
           <w:rFonts w:asciiTheme="majorHAnsi" w:hAnsiTheme="majorHAnsi"/>
           <w:szCs w:val="22"/>
         </w:rPr>
-        <w:t>Rattle 2.6.25 r42 - The R Analytical Tool To Learn Easily (A GNOME Data Miner Built on R) 2013-01-22  Copyright (C) 2006-2013 Togaware Pty Ltd. Users guide and help topics.</w:t>
-      </w:r>
-      <w:r>
-        <w:rPr>
-          <w:rFonts w:asciiTheme="majorHAnsi" w:hAnsiTheme="majorHAnsi"/>
-          <w:szCs w:val="22"/>
-        </w:rPr>
-        <w:t xml:space="preserve"> </w:t>
+        <w:t>Rattle 2.6.25 r42 - The R Analytical Tool To Learn Easily (A GNOME Data Miner Built on R) 2013-01-</w:t>
+      </w:r>
+      <w:proofErr w:type="gramStart"/>
+      <w:r>
+        <w:rPr>
+          <w:rFonts w:asciiTheme="majorHAnsi" w:hAnsiTheme="majorHAnsi"/>
+          <w:szCs w:val="22"/>
+        </w:rPr>
+        <w:t>22  Copyright</w:t>
+      </w:r>
+      <w:proofErr w:type="gramEnd"/>
+      <w:r>
+        <w:rPr>
+          <w:rFonts w:asciiTheme="majorHAnsi" w:hAnsiTheme="majorHAnsi"/>
+          <w:szCs w:val="22"/>
+        </w:rPr>
+        <w:t xml:space="preserve"> (C) 2006-2013 </w:t>
+      </w:r>
+      <w:proofErr w:type="spellStart"/>
+      <w:r>
+        <w:rPr>
+          <w:rFonts w:asciiTheme="majorHAnsi" w:hAnsiTheme="majorHAnsi"/>
+          <w:szCs w:val="22"/>
+        </w:rPr>
+        <w:t>Togaware</w:t>
+      </w:r>
+      <w:proofErr w:type="spellEnd"/>
+      <w:r>
+        <w:rPr>
+          <w:rFonts w:asciiTheme="majorHAnsi" w:hAnsiTheme="majorHAnsi"/>
+          <w:szCs w:val="22"/>
+        </w:rPr>
+        <w:t xml:space="preserve"> Pty Ltd. Users guide and help topics. </w:t>
       </w:r>
     </w:p>
     <w:p>
@@ -2865,9 +3236,41 @@
           <w:rFonts w:asciiTheme="majorHAnsi" w:hAnsiTheme="majorHAnsi"/>
           <w:szCs w:val="22"/>
         </w:rPr>
-        <w:t xml:space="preserve">The Elements of Statistical Learning (2nd ed.), Hastie, Tibshirani and Friedman (2008). Springer-Verlag. 763 pages, URL: </w:t>
-      </w:r>
-      <w:hyperlink r:id="rId14" w:history="1">
+        <w:t xml:space="preserve">The Elements of Statistical Learning (2nd ed.), Hastie, </w:t>
+      </w:r>
+      <w:proofErr w:type="spellStart"/>
+      <w:r>
+        <w:rPr>
+          <w:rFonts w:asciiTheme="majorHAnsi" w:hAnsiTheme="majorHAnsi"/>
+          <w:szCs w:val="22"/>
+        </w:rPr>
+        <w:t>Tibshirani</w:t>
+      </w:r>
+      <w:proofErr w:type="spellEnd"/>
+      <w:r>
+        <w:rPr>
+          <w:rFonts w:asciiTheme="majorHAnsi" w:hAnsiTheme="majorHAnsi"/>
+          <w:szCs w:val="22"/>
+        </w:rPr>
+        <w:t xml:space="preserve"> and Friedman (2008). Springer-</w:t>
+      </w:r>
+      <w:proofErr w:type="spellStart"/>
+      <w:r>
+        <w:rPr>
+          <w:rFonts w:asciiTheme="majorHAnsi" w:hAnsiTheme="majorHAnsi"/>
+          <w:szCs w:val="22"/>
+        </w:rPr>
+        <w:t>Verlag</w:t>
+      </w:r>
+      <w:proofErr w:type="spellEnd"/>
+      <w:r>
+        <w:rPr>
+          <w:rFonts w:asciiTheme="majorHAnsi" w:hAnsiTheme="majorHAnsi"/>
+          <w:szCs w:val="22"/>
+        </w:rPr>
+        <w:t xml:space="preserve">. 763 pages, URL: </w:t>
+      </w:r>
+      <w:hyperlink r:id="rId15" w:history="1">
         <w:r>
           <w:rPr>
             <w:rStyle w:val="Hyperlink"/>
@@ -2904,42 +3307,39 @@
           <w:rFonts w:asciiTheme="majorHAnsi" w:hAnsiTheme="majorHAnsi"/>
           <w:szCs w:val="22"/>
         </w:rPr>
-        <w:t>Data Science with R</w:t>
-      </w:r>
-      <w:r>
-        <w:rPr>
-          <w:rFonts w:asciiTheme="majorHAnsi" w:hAnsiTheme="majorHAnsi"/>
-          <w:szCs w:val="22"/>
-        </w:rPr>
-        <w:t xml:space="preserve">, </w:t>
-      </w:r>
-      <w:r>
-        <w:rPr>
-          <w:rFonts w:asciiTheme="majorHAnsi" w:hAnsiTheme="majorHAnsi"/>
-          <w:szCs w:val="22"/>
-        </w:rPr>
-        <w:t>Building Models|A Template</w:t>
-      </w:r>
-      <w:r>
-        <w:rPr>
-          <w:rFonts w:asciiTheme="majorHAnsi" w:hAnsiTheme="majorHAnsi"/>
-          <w:szCs w:val="22"/>
-        </w:rPr>
-        <w:t xml:space="preserve">, </w:t>
-      </w:r>
-      <w:r>
-        <w:rPr>
-          <w:rFonts w:asciiTheme="majorHAnsi" w:hAnsiTheme="majorHAnsi"/>
-          <w:szCs w:val="22"/>
-        </w:rPr>
-        <w:t>13th February 2013</w:t>
-      </w:r>
-      <w:r>
-        <w:rPr>
-          <w:rFonts w:asciiTheme="majorHAnsi" w:hAnsiTheme="majorHAnsi"/>
-          <w:szCs w:val="22"/>
-        </w:rPr>
-        <w:t>, Graham.Williams@togaware.com, Togaware Pty Ltd.</w:t>
+        <w:t xml:space="preserve">Data Science with R, Building </w:t>
+      </w:r>
+      <w:proofErr w:type="spellStart"/>
+      <w:r>
+        <w:rPr>
+          <w:rFonts w:asciiTheme="majorHAnsi" w:hAnsiTheme="majorHAnsi"/>
+          <w:szCs w:val="22"/>
+        </w:rPr>
+        <w:t>Models|A</w:t>
+      </w:r>
+      <w:proofErr w:type="spellEnd"/>
+      <w:r>
+        <w:rPr>
+          <w:rFonts w:asciiTheme="majorHAnsi" w:hAnsiTheme="majorHAnsi"/>
+          <w:szCs w:val="22"/>
+        </w:rPr>
+        <w:t xml:space="preserve"> Template, 13th February 2013, Graham.Williams@togaware.com, </w:t>
+      </w:r>
+      <w:proofErr w:type="spellStart"/>
+      <w:r>
+        <w:rPr>
+          <w:rFonts w:asciiTheme="majorHAnsi" w:hAnsiTheme="majorHAnsi"/>
+          <w:szCs w:val="22"/>
+        </w:rPr>
+        <w:t>Togaware</w:t>
+      </w:r>
+      <w:proofErr w:type="spellEnd"/>
+      <w:r>
+        <w:rPr>
+          <w:rFonts w:asciiTheme="majorHAnsi" w:hAnsiTheme="majorHAnsi"/>
+          <w:szCs w:val="22"/>
+        </w:rPr>
+        <w:t xml:space="preserve"> Pty Ltd.</w:t>
       </w:r>
     </w:p>
     <w:p>
@@ -2956,7 +3356,7 @@
           <w:szCs w:val="22"/>
         </w:rPr>
       </w:pPr>
-      <w:hyperlink r:id="rId15" w:history="1">
+      <w:hyperlink r:id="rId16" w:history="1">
         <w:r>
           <w:rPr>
             <w:rStyle w:val="Hyperlink"/>
@@ -2981,7 +3381,7 @@
           <w:szCs w:val="22"/>
         </w:rPr>
       </w:pPr>
-      <w:hyperlink r:id="rId16" w:history="1">
+      <w:hyperlink r:id="rId17" w:history="1">
         <w:r>
           <w:rPr>
             <w:rStyle w:val="Hyperlink"/>
@@ -2998,7 +3398,7 @@
         </w:rPr>
         <w:t xml:space="preserve"> and </w:t>
       </w:r>
-      <w:hyperlink r:id="rId17" w:history="1">
+      <w:hyperlink r:id="rId18" w:history="1">
         <w:r>
           <w:rPr>
             <w:rStyle w:val="Hyperlink"/>
@@ -3028,16 +3428,9 @@
           <w:rFonts w:asciiTheme="majorHAnsi" w:hAnsiTheme="majorHAnsi"/>
           <w:szCs w:val="22"/>
         </w:rPr>
-        <w:t>ROC curve</w:t>
-      </w:r>
-      <w:r>
-        <w:rPr>
-          <w:rFonts w:asciiTheme="majorHAnsi" w:hAnsiTheme="majorHAnsi"/>
-          <w:szCs w:val="22"/>
-        </w:rPr>
-        <w:t xml:space="preserve"> Wikipedia page URL: </w:t>
-      </w:r>
-      <w:hyperlink r:id="rId18" w:history="1">
+        <w:t xml:space="preserve">ROC curve Wikipedia page URL: </w:t>
+      </w:r>
+      <w:hyperlink r:id="rId19" w:history="1">
         <w:r>
           <w:rPr>
             <w:rStyle w:val="Hyperlink"/>
@@ -3074,21 +3467,71 @@
           <w:rFonts w:asciiTheme="majorHAnsi" w:hAnsiTheme="majorHAnsi"/>
           <w:szCs w:val="22"/>
         </w:rPr>
-        <w:t>Random Forests(tm) is a trademark of Leo Breiman and Adele Cutler and is licensed exclusively to Salford Systems for the commercial release of the software.</w:t>
-      </w:r>
-      <w:r>
-        <w:rPr>
-          <w:rFonts w:asciiTheme="majorHAnsi" w:hAnsiTheme="majorHAnsi"/>
-          <w:szCs w:val="22"/>
-        </w:rPr>
-        <w:t xml:space="preserve">  The </w:t>
-      </w:r>
-      <w:r>
-        <w:rPr>
-          <w:rFonts w:asciiTheme="majorHAnsi" w:hAnsiTheme="majorHAnsi"/>
-          <w:szCs w:val="22"/>
-        </w:rPr>
-        <w:t>trademarks also include RF(tm), RandomForests(tm), RandomForest(tm) and Random Forest(tm).</w:t>
+        <w:t xml:space="preserve">Random Forests(tm) is a trademark of Leo </w:t>
+      </w:r>
+      <w:proofErr w:type="spellStart"/>
+      <w:r>
+        <w:rPr>
+          <w:rFonts w:asciiTheme="majorHAnsi" w:hAnsiTheme="majorHAnsi"/>
+          <w:szCs w:val="22"/>
+        </w:rPr>
+        <w:t>Breiman</w:t>
+      </w:r>
+      <w:proofErr w:type="spellEnd"/>
+      <w:r>
+        <w:rPr>
+          <w:rFonts w:asciiTheme="majorHAnsi" w:hAnsiTheme="majorHAnsi"/>
+          <w:szCs w:val="22"/>
+        </w:rPr>
+        <w:t xml:space="preserve"> and Adele Cutler and is licensed exclusively to </w:t>
+      </w:r>
+      <w:proofErr w:type="spellStart"/>
+      <w:r>
+        <w:rPr>
+          <w:rFonts w:asciiTheme="majorHAnsi" w:hAnsiTheme="majorHAnsi"/>
+          <w:szCs w:val="22"/>
+        </w:rPr>
+        <w:t>Salford</w:t>
+      </w:r>
+      <w:proofErr w:type="spellEnd"/>
+      <w:r>
+        <w:rPr>
+          <w:rFonts w:asciiTheme="majorHAnsi" w:hAnsiTheme="majorHAnsi"/>
+          <w:szCs w:val="22"/>
+        </w:rPr>
+        <w:t xml:space="preserve"> Systems for the commercial release of the software.  The trademarks also include RF(tm), </w:t>
+      </w:r>
+      <w:proofErr w:type="spellStart"/>
+      <w:r>
+        <w:rPr>
+          <w:rFonts w:asciiTheme="majorHAnsi" w:hAnsiTheme="majorHAnsi"/>
+          <w:szCs w:val="22"/>
+        </w:rPr>
+        <w:t>RandomForests</w:t>
+      </w:r>
+      <w:proofErr w:type="spellEnd"/>
+      <w:r>
+        <w:rPr>
+          <w:rFonts w:asciiTheme="majorHAnsi" w:hAnsiTheme="majorHAnsi"/>
+          <w:szCs w:val="22"/>
+        </w:rPr>
+        <w:t xml:space="preserve">(tm), </w:t>
+      </w:r>
+      <w:proofErr w:type="spellStart"/>
+      <w:r>
+        <w:rPr>
+          <w:rFonts w:asciiTheme="majorHAnsi" w:hAnsiTheme="majorHAnsi"/>
+          <w:szCs w:val="22"/>
+        </w:rPr>
+        <w:t>RandomForest</w:t>
+      </w:r>
+      <w:proofErr w:type="spellEnd"/>
+      <w:r>
+        <w:rPr>
+          <w:rFonts w:asciiTheme="majorHAnsi" w:hAnsiTheme="majorHAnsi"/>
+          <w:szCs w:val="22"/>
+        </w:rPr>
+        <w:t>(tm) and Random Forest(tm).</w:t>
       </w:r>
     </w:p>
     <w:p>
@@ -4068,8 +4511,8 @@
       <w:u w:val="single"/>
     </w:rPr>
   </w:style>
-  <w:style w:type="paragraph" w:customStyle="1" w:styleId="normal0">
-    <w:name w:val="normal"/>
+  <w:style w:type="paragraph" w:customStyle="1" w:styleId="Normal2">
+    <w:name w:val="Normal2"/>
     <w:basedOn w:val="Normal"/>
     <w:rsid w:val="001E52CF"/>
     <w:pPr>
@@ -4427,8 +4870,8 @@
       <w:u w:val="single"/>
     </w:rPr>
   </w:style>
-  <w:style w:type="paragraph" w:customStyle="1" w:styleId="normal0">
-    <w:name w:val="normal"/>
+  <w:style w:type="paragraph" w:customStyle="1" w:styleId="Normal2">
+    <w:name w:val="Normal2"/>
     <w:basedOn w:val="Normal"/>
     <w:rsid w:val="001E52CF"/>
     <w:pPr>

</xml_diff>